<commit_message>
Commit Installation & Setup change
</commit_message>
<xml_diff>
--- a/Installation & Setup.docx
+++ b/Installation & Setup.docx
@@ -225,8 +225,6 @@
           <w:lang w:val="en-US"/>
         </w:rPr>
       </w:pPr>
-      <w:bookmarkStart w:id="0" w:name="_GoBack"/>
-      <w:bookmarkEnd w:id="0"/>
     </w:p>
     <w:p>
       <w:pPr>
@@ -311,6 +309,168 @@
         </w:drawing>
       </w:r>
     </w:p>
+    <w:p>
+      <w:pPr>
+        <w:pStyle w:val="ListParagraph"/>
+        <w:rPr>
+          <w:rFonts w:ascii="Cambria" w:hAnsi="Cambria"/>
+          <w:lang w:val="en-US"/>
+        </w:rPr>
+      </w:pPr>
+    </w:p>
+    <w:p>
+      <w:pPr>
+        <w:pStyle w:val="ListParagraph"/>
+        <w:rPr>
+          <w:rFonts w:ascii="Cambria" w:hAnsi="Cambria"/>
+          <w:lang w:val="en-US"/>
+        </w:rPr>
+      </w:pPr>
+    </w:p>
+    <w:p>
+      <w:pPr>
+        <w:pStyle w:val="ListParagraph"/>
+        <w:rPr>
+          <w:rFonts w:ascii="Cambria" w:hAnsi="Cambria"/>
+          <w:lang w:val="en-US"/>
+        </w:rPr>
+      </w:pPr>
+    </w:p>
+    <w:p>
+      <w:pPr>
+        <w:pStyle w:val="ListParagraph"/>
+        <w:numPr>
+          <w:ilvl w:val="0"/>
+          <w:numId w:val="1"/>
+        </w:numPr>
+        <w:rPr>
+          <w:rFonts w:ascii="Cambria" w:hAnsi="Cambria"/>
+          <w:lang w:val="en-US"/>
+        </w:rPr>
+      </w:pPr>
+      <w:r>
+        <w:rPr>
+          <w:rFonts w:ascii="Cambria" w:hAnsi="Cambria"/>
+          <w:lang w:val="en-US"/>
+        </w:rPr>
+        <w:lastRenderedPageBreak/>
+        <w:t xml:space="preserve">After install all these, download the code from Github: </w:t>
+      </w:r>
+      <w:hyperlink r:id="rId11" w:history="1">
+        <w:r>
+          <w:rPr>
+            <w:rStyle w:val="Hyperlink"/>
+            <w:rFonts w:ascii="Cambria" w:hAnsi="Cambria"/>
+            <w:lang w:val="en-US"/>
+          </w:rPr>
+          <w:t>https://github.com/hasanmukit009/CourseManagementSystem.git</w:t>
+        </w:r>
+      </w:hyperlink>
+    </w:p>
+    <w:p>
+      <w:pPr>
+        <w:pStyle w:val="ListParagraph"/>
+        <w:numPr>
+          <w:ilvl w:val="0"/>
+          <w:numId w:val="1"/>
+        </w:numPr>
+        <w:rPr>
+          <w:rFonts w:ascii="Cambria" w:hAnsi="Cambria"/>
+          <w:lang w:val="en-US"/>
+        </w:rPr>
+      </w:pPr>
+      <w:r>
+        <w:rPr>
+          <w:rFonts w:ascii="Cambria" w:hAnsi="Cambria"/>
+          <w:lang w:val="en-US"/>
+        </w:rPr>
+        <w:t>Open the project and Go to Toolbox&gt;Package Manager Console</w:t>
+      </w:r>
+    </w:p>
+    <w:p>
+      <w:pPr>
+        <w:pStyle w:val="ListParagraph"/>
+        <w:rPr>
+          <w:rFonts w:ascii="Cambria" w:hAnsi="Cambria"/>
+          <w:lang w:val="en-US"/>
+        </w:rPr>
+      </w:pPr>
+      <w:r>
+        <w:rPr>
+          <w:rFonts w:ascii="Cambria" w:hAnsi="Cambria"/>
+          <w:lang w:val="en-US"/>
+        </w:rPr>
+        <w:t>Run these following codes</w:t>
+      </w:r>
+      <w:bookmarkStart w:id="0" w:name="_GoBack"/>
+      <w:bookmarkEnd w:id="0"/>
+      <w:r>
+        <w:rPr>
+          <w:rFonts w:ascii="Cambria" w:hAnsi="Cambria"/>
+          <w:lang w:val="en-US"/>
+        </w:rPr>
+        <w:t xml:space="preserve"> in console</w:t>
+      </w:r>
+    </w:p>
+    <w:p>
+      <w:pPr>
+        <w:pStyle w:val="ListParagraph"/>
+        <w:rPr>
+          <w:rFonts w:ascii="Cambria" w:hAnsi="Cambria"/>
+          <w:lang w:val="en-US"/>
+        </w:rPr>
+      </w:pPr>
+    </w:p>
+    <w:p>
+      <w:pPr>
+        <w:pStyle w:val="ListParagraph"/>
+        <w:numPr>
+          <w:ilvl w:val="0"/>
+          <w:numId w:val="3"/>
+        </w:numPr>
+        <w:rPr>
+          <w:rFonts w:ascii="Cambria" w:hAnsi="Cambria"/>
+          <w:lang w:val="en-US"/>
+        </w:rPr>
+      </w:pPr>
+      <w:r>
+        <w:rPr>
+          <w:rFonts w:ascii="Cambria" w:hAnsi="Cambria"/>
+          <w:lang w:val="en-US"/>
+        </w:rPr>
+        <w:t>Add-Migration initialmigration</w:t>
+      </w:r>
+    </w:p>
+    <w:p>
+      <w:pPr>
+        <w:pStyle w:val="ListParagraph"/>
+        <w:numPr>
+          <w:ilvl w:val="0"/>
+          <w:numId w:val="3"/>
+        </w:numPr>
+        <w:rPr>
+          <w:rFonts w:ascii="Cambria" w:hAnsi="Cambria"/>
+          <w:lang w:val="en-US"/>
+        </w:rPr>
+      </w:pPr>
+      <w:r>
+        <w:rPr>
+          <w:rFonts w:ascii="Cambria" w:hAnsi="Cambria"/>
+          <w:lang w:val="en-US"/>
+        </w:rPr>
+        <w:t>Update-Database</w:t>
+      </w:r>
+    </w:p>
+    <w:p>
+      <w:pPr>
+        <w:pStyle w:val="ListParagraph"/>
+        <w:ind w:left="1440"/>
+        <w:rPr>
+          <w:rFonts w:ascii="Cambria" w:hAnsi="Cambria"/>
+          <w:lang w:val="en-US"/>
+        </w:rPr>
+      </w:pPr>
+    </w:p>
     <w:sectPr>
       <w:pgSz w:w="11906" w:h="16838"/>
       <w:pgMar w:top="1440" w:right="1440" w:bottom="1440" w:left="1440" w:header="708" w:footer="708" w:gutter="0"/>
@@ -324,6 +484,95 @@
 <file path=word/numbering.xml><?xml version="1.0" encoding="utf-8"?>
 <w:numbering xmlns:wpc="http://schemas.microsoft.com/office/word/2010/wordprocessingCanvas" xmlns:cx="http://schemas.microsoft.com/office/drawing/2014/chartex" xmlns:cx1="http://schemas.microsoft.com/office/drawing/2015/9/8/chartex" xmlns:cx2="http://schemas.microsoft.com/office/drawing/2015/10/21/chartex" xmlns:cx3="http://schemas.microsoft.com/office/drawing/2016/5/9/chartex" xmlns:cx4="http://schemas.microsoft.com/office/drawing/2016/5/10/chartex" xmlns:cx5="http://schemas.microsoft.com/office/drawing/2016/5/11/chartex" xmlns:cx6="http://schemas.microsoft.com/office/drawing/2016/5/12/chartex" xmlns:cx7="http://schemas.microsoft.com/office/drawing/2016/5/13/chartex" xmlns:cx8="http://schemas.microsoft.com/office/drawing/2016/5/14/chartex" xmlns:mc="http://schemas.openxmlformats.org/markup-compatibility/2006" xmlns:aink="http://schemas.microsoft.com/office/drawing/2016/ink" xmlns:am3d="http://schemas.microsoft.com/office/drawing/2017/model3d" xmlns:o="urn:schemas-microsoft-com:office:office" xmlns:r="http://schemas.openxmlformats.org/officeDocument/2006/relationships" xmlns:m="http://schemas.openxmlformats.org/officeDocument/2006/math" xmlns:v="urn:schemas-microsoft-com:vml" xmlns:wp14="http://schemas.microsoft.com/office/word/2010/wordprocessingDrawing" xmlns:wp="http://schemas.openxmlformats.org/drawingml/2006/wordprocessingDrawing" xmlns:w10="urn:schemas-microsoft-com:office:word" xmlns:w="http://schemas.openxmlformats.org/wordprocessingml/2006/main" xmlns:w14="http://schemas.microsoft.com/office/word/2010/wordml" xmlns:w15="http://schemas.microsoft.com/office/word/2012/wordml" xmlns:w16cid="http://schemas.microsoft.com/office/word/2016/wordml/cid" xmlns:w16se="http://schemas.microsoft.com/office/word/2015/wordml/symex" xmlns:wpg="http://schemas.microsoft.com/office/word/2010/wordprocessingGroup" xmlns:wpi="http://schemas.microsoft.com/office/word/2010/wordprocessingInk" xmlns:wne="http://schemas.microsoft.com/office/word/2006/wordml" xmlns:wps="http://schemas.microsoft.com/office/word/2010/wordprocessingShape" mc:Ignorable="w14 w15 w16se w16cid wp14">
   <w:abstractNum w:abstractNumId="0" w15:restartNumberingAfterBreak="0">
+    <w:nsid w:val="2B52355A"/>
+    <w:multiLevelType w:val="hybridMultilevel"/>
+    <w:tmpl w:val="7EDC2BB6"/>
+    <w:lvl w:ilvl="0" w:tplc="3F669DC0">
+      <w:start w:val="1"/>
+      <w:numFmt w:val="decimal"/>
+      <w:lvlText w:val="%1."/>
+      <w:lvlJc w:val="left"/>
+      <w:pPr>
+        <w:ind w:left="1440" w:hanging="360"/>
+      </w:pPr>
+      <w:rPr>
+        <w:rFonts w:hint="default"/>
+      </w:rPr>
+    </w:lvl>
+    <w:lvl w:ilvl="1" w:tplc="0C090019" w:tentative="1">
+      <w:start w:val="1"/>
+      <w:numFmt w:val="lowerLetter"/>
+      <w:lvlText w:val="%2."/>
+      <w:lvlJc w:val="left"/>
+      <w:pPr>
+        <w:ind w:left="2160" w:hanging="360"/>
+      </w:pPr>
+    </w:lvl>
+    <w:lvl w:ilvl="2" w:tplc="0C09001B" w:tentative="1">
+      <w:start w:val="1"/>
+      <w:numFmt w:val="lowerRoman"/>
+      <w:lvlText w:val="%3."/>
+      <w:lvlJc w:val="right"/>
+      <w:pPr>
+        <w:ind w:left="2880" w:hanging="180"/>
+      </w:pPr>
+    </w:lvl>
+    <w:lvl w:ilvl="3" w:tplc="0C09000F" w:tentative="1">
+      <w:start w:val="1"/>
+      <w:numFmt w:val="decimal"/>
+      <w:lvlText w:val="%4."/>
+      <w:lvlJc w:val="left"/>
+      <w:pPr>
+        <w:ind w:left="3600" w:hanging="360"/>
+      </w:pPr>
+    </w:lvl>
+    <w:lvl w:ilvl="4" w:tplc="0C090019" w:tentative="1">
+      <w:start w:val="1"/>
+      <w:numFmt w:val="lowerLetter"/>
+      <w:lvlText w:val="%5."/>
+      <w:lvlJc w:val="left"/>
+      <w:pPr>
+        <w:ind w:left="4320" w:hanging="360"/>
+      </w:pPr>
+    </w:lvl>
+    <w:lvl w:ilvl="5" w:tplc="0C09001B" w:tentative="1">
+      <w:start w:val="1"/>
+      <w:numFmt w:val="lowerRoman"/>
+      <w:lvlText w:val="%6."/>
+      <w:lvlJc w:val="right"/>
+      <w:pPr>
+        <w:ind w:left="5040" w:hanging="180"/>
+      </w:pPr>
+    </w:lvl>
+    <w:lvl w:ilvl="6" w:tplc="0C09000F" w:tentative="1">
+      <w:start w:val="1"/>
+      <w:numFmt w:val="decimal"/>
+      <w:lvlText w:val="%7."/>
+      <w:lvlJc w:val="left"/>
+      <w:pPr>
+        <w:ind w:left="5760" w:hanging="360"/>
+      </w:pPr>
+    </w:lvl>
+    <w:lvl w:ilvl="7" w:tplc="0C090019" w:tentative="1">
+      <w:start w:val="1"/>
+      <w:numFmt w:val="lowerLetter"/>
+      <w:lvlText w:val="%8."/>
+      <w:lvlJc w:val="left"/>
+      <w:pPr>
+        <w:ind w:left="6480" w:hanging="360"/>
+      </w:pPr>
+    </w:lvl>
+    <w:lvl w:ilvl="8" w:tplc="0C09001B" w:tentative="1">
+      <w:start w:val="1"/>
+      <w:numFmt w:val="lowerRoman"/>
+      <w:lvlText w:val="%9."/>
+      <w:lvlJc w:val="right"/>
+      <w:pPr>
+        <w:ind w:left="7200" w:hanging="180"/>
+      </w:pPr>
+    </w:lvl>
+  </w:abstractNum>
+  <w:abstractNum w:abstractNumId="1" w15:restartNumberingAfterBreak="0">
     <w:nsid w:val="71186E3F"/>
     <w:multiLevelType w:val="hybridMultilevel"/>
     <w:tmpl w:val="ED5A3D78"/>
@@ -412,7 +661,102 @@
       </w:pPr>
     </w:lvl>
   </w:abstractNum>
+  <w:abstractNum w:abstractNumId="2" w15:restartNumberingAfterBreak="0">
+    <w:nsid w:val="73880652"/>
+    <w:multiLevelType w:val="hybridMultilevel"/>
+    <w:tmpl w:val="1256C58A"/>
+    <w:lvl w:ilvl="0" w:tplc="EDA6A360">
+      <w:start w:val="1"/>
+      <w:numFmt w:val="decimal"/>
+      <w:lvlText w:val="%1."/>
+      <w:lvlJc w:val="left"/>
+      <w:pPr>
+        <w:ind w:left="1080" w:hanging="360"/>
+      </w:pPr>
+      <w:rPr>
+        <w:rFonts w:hint="default"/>
+      </w:rPr>
+    </w:lvl>
+    <w:lvl w:ilvl="1" w:tplc="0C090019" w:tentative="1">
+      <w:start w:val="1"/>
+      <w:numFmt w:val="lowerLetter"/>
+      <w:lvlText w:val="%2."/>
+      <w:lvlJc w:val="left"/>
+      <w:pPr>
+        <w:ind w:left="1800" w:hanging="360"/>
+      </w:pPr>
+    </w:lvl>
+    <w:lvl w:ilvl="2" w:tplc="0C09001B" w:tentative="1">
+      <w:start w:val="1"/>
+      <w:numFmt w:val="lowerRoman"/>
+      <w:lvlText w:val="%3."/>
+      <w:lvlJc w:val="right"/>
+      <w:pPr>
+        <w:ind w:left="2520" w:hanging="180"/>
+      </w:pPr>
+    </w:lvl>
+    <w:lvl w:ilvl="3" w:tplc="0C09000F" w:tentative="1">
+      <w:start w:val="1"/>
+      <w:numFmt w:val="decimal"/>
+      <w:lvlText w:val="%4."/>
+      <w:lvlJc w:val="left"/>
+      <w:pPr>
+        <w:ind w:left="3240" w:hanging="360"/>
+      </w:pPr>
+    </w:lvl>
+    <w:lvl w:ilvl="4" w:tplc="0C090019" w:tentative="1">
+      <w:start w:val="1"/>
+      <w:numFmt w:val="lowerLetter"/>
+      <w:lvlText w:val="%5."/>
+      <w:lvlJc w:val="left"/>
+      <w:pPr>
+        <w:ind w:left="3960" w:hanging="360"/>
+      </w:pPr>
+    </w:lvl>
+    <w:lvl w:ilvl="5" w:tplc="0C09001B" w:tentative="1">
+      <w:start w:val="1"/>
+      <w:numFmt w:val="lowerRoman"/>
+      <w:lvlText w:val="%6."/>
+      <w:lvlJc w:val="right"/>
+      <w:pPr>
+        <w:ind w:left="4680" w:hanging="180"/>
+      </w:pPr>
+    </w:lvl>
+    <w:lvl w:ilvl="6" w:tplc="0C09000F" w:tentative="1">
+      <w:start w:val="1"/>
+      <w:numFmt w:val="decimal"/>
+      <w:lvlText w:val="%7."/>
+      <w:lvlJc w:val="left"/>
+      <w:pPr>
+        <w:ind w:left="5400" w:hanging="360"/>
+      </w:pPr>
+    </w:lvl>
+    <w:lvl w:ilvl="7" w:tplc="0C090019" w:tentative="1">
+      <w:start w:val="1"/>
+      <w:numFmt w:val="lowerLetter"/>
+      <w:lvlText w:val="%8."/>
+      <w:lvlJc w:val="left"/>
+      <w:pPr>
+        <w:ind w:left="6120" w:hanging="360"/>
+      </w:pPr>
+    </w:lvl>
+    <w:lvl w:ilvl="8" w:tplc="0C09001B" w:tentative="1">
+      <w:start w:val="1"/>
+      <w:numFmt w:val="lowerRoman"/>
+      <w:lvlText w:val="%9."/>
+      <w:lvlJc w:val="right"/>
+      <w:pPr>
+        <w:ind w:left="6840" w:hanging="180"/>
+      </w:pPr>
+    </w:lvl>
+  </w:abstractNum>
   <w:num w:numId="1">
+    <w:abstractNumId w:val="1"/>
+  </w:num>
+  <w:num w:numId="2">
+    <w:abstractNumId w:val="2"/>
+  </w:num>
+  <w:num w:numId="3">
     <w:abstractNumId w:val="0"/>
   </w:num>
 </w:numbering>
@@ -859,12 +1203,23 @@
     <w:name w:val="Hyperlink"/>
     <w:basedOn w:val="DefaultParagraphFont"/>
     <w:uiPriority w:val="99"/>
-    <w:semiHidden/>
     <w:unhideWhenUsed/>
     <w:rsid w:val="00F91E09"/>
     <w:rPr>
       <w:color w:val="0000FF"/>
       <w:u w:val="single"/>
+    </w:rPr>
+  </w:style>
+  <w:style w:type="character" w:styleId="UnresolvedMention">
+    <w:name w:val="Unresolved Mention"/>
+    <w:basedOn w:val="DefaultParagraphFont"/>
+    <w:uiPriority w:val="99"/>
+    <w:semiHidden/>
+    <w:unhideWhenUsed/>
+    <w:rsid w:val="001E30FC"/>
+    <w:rPr>
+      <w:color w:val="605E5C"/>
+      <w:shd w:val="clear" w:color="auto" w:fill="E1DFDD"/>
     </w:rPr>
   </w:style>
 </w:styles>

</xml_diff>